<commit_message>
Added include file example
</commit_message>
<xml_diff>
--- a/Programming Basics.docx
+++ b/Programming Basics.docx
@@ -20,8 +20,6 @@
         </w:rPr>
         <w:t>Basic</w:t>
       </w:r>
-      <w:bookmarkStart w:id="0" w:name="_GoBack"/>
-      <w:bookmarkEnd w:id="0"/>
       <w:r>
         <w:rPr>
           <w:rFonts w:cs="Times New Roman"/>
@@ -2878,6 +2876,154 @@
           <w:szCs w:val="32"/>
         </w:rPr>
         <w:lastRenderedPageBreak/>
+        <w:t>Including</w:t>
+      </w:r>
+      <w:r>
+        <w:rPr>
+          <w:rFonts w:cs="Times New Roman"/>
+          <w:b/>
+          <w:sz w:val="32"/>
+          <w:szCs w:val="32"/>
+        </w:rPr>
+        <w:t xml:space="preserve"> other files:</w:t>
+      </w:r>
+    </w:p>
+    <w:p>
+      <w:pPr>
+        <w:rPr>
+          <w:rFonts w:cs="Times New Roman"/>
+          <w:sz w:val="24"/>
+          <w:szCs w:val="24"/>
+        </w:rPr>
+      </w:pPr>
+      <w:r>
+        <w:rPr>
+          <w:rFonts w:cs="Times New Roman"/>
+          <w:sz w:val="24"/>
+          <w:szCs w:val="24"/>
+        </w:rPr>
+        <w:t>You can include separate code file inside your code so you don’t have to keep writing the same code over and over again. The idea is to have a file that only has functions which will used again and again with different code. To use code from another file you must include the file before you call the code. The syntax to add a file in C is #include “filename.filetype” where filename is the name you gave to the file and the file type will be a header file ‘.h’ or source file ’.c’ without the quotation marks. For are purpose it doesn’t matter what file type you use, but to distinguish the file is not meant to be used by itself I would recommend using ‘.h’.</w:t>
+      </w:r>
+    </w:p>
+    <w:p>
+      <w:pPr>
+        <w:rPr>
+          <w:rFonts w:cs="Times New Roman"/>
+          <w:sz w:val="24"/>
+          <w:szCs w:val="24"/>
+        </w:rPr>
+      </w:pPr>
+    </w:p>
+    <w:p>
+      <w:pPr>
+        <w:rPr>
+          <w:rFonts w:cs="Times New Roman"/>
+          <w:sz w:val="24"/>
+          <w:szCs w:val="24"/>
+        </w:rPr>
+      </w:pPr>
+      <w:r>
+        <w:rPr>
+          <w:rFonts w:cs="Times New Roman"/>
+          <w:sz w:val="24"/>
+          <w:szCs w:val="24"/>
+        </w:rPr>
+        <w:t>In the first example labeled Problem 01 you will use this include of file “Robot_Functions.h” which if you open the file “Robot_Functions.h” you will see the function drive(short throttle, short steering) declared.</w:t>
+      </w:r>
+      <w:r>
+        <w:rPr>
+          <w:rFonts w:cs="Times New Roman"/>
+          <w:sz w:val="24"/>
+          <w:szCs w:val="24"/>
+        </w:rPr>
+        <w:t xml:space="preserve"> Also not the including of the file is before the use of the function with in the file.</w:t>
+      </w:r>
+      <w:bookmarkStart w:id="0" w:name="_GoBack"/>
+      <w:bookmarkEnd w:id="0"/>
+    </w:p>
+    <w:p>
+      <w:pPr>
+        <w:rPr>
+          <w:rFonts w:cs="Times New Roman"/>
+          <w:sz w:val="24"/>
+          <w:szCs w:val="24"/>
+        </w:rPr>
+      </w:pPr>
+      <w:r>
+        <w:rPr>
+          <w:noProof/>
+        </w:rPr>
+        <w:drawing>
+          <wp:inline distT="0" distB="0" distL="0" distR="0" wp14:anchorId="62792A31" wp14:editId="0EDEE9FB">
+            <wp:extent cx="2466975" cy="1685925"/>
+            <wp:effectExtent l="0" t="0" r="9525" b="9525"/>
+            <wp:docPr id="4" name="Picture 4"/>
+            <wp:cNvGraphicFramePr>
+              <a:graphicFrameLocks xmlns:a="http://schemas.openxmlformats.org/drawingml/2006/main" noChangeAspect="1"/>
+            </wp:cNvGraphicFramePr>
+            <a:graphic xmlns:a="http://schemas.openxmlformats.org/drawingml/2006/main">
+              <a:graphicData uri="http://schemas.openxmlformats.org/drawingml/2006/picture">
+                <pic:pic xmlns:pic="http://schemas.openxmlformats.org/drawingml/2006/picture">
+                  <pic:nvPicPr>
+                    <pic:cNvPr id="0" name=""/>
+                    <pic:cNvPicPr/>
+                  </pic:nvPicPr>
+                  <pic:blipFill>
+                    <a:blip r:embed="rId20"/>
+                    <a:stretch>
+                      <a:fillRect/>
+                    </a:stretch>
+                  </pic:blipFill>
+                  <pic:spPr>
+                    <a:xfrm>
+                      <a:off x="0" y="0"/>
+                      <a:ext cx="2466975" cy="1685925"/>
+                    </a:xfrm>
+                    <a:prstGeom prst="rect">
+                      <a:avLst/>
+                    </a:prstGeom>
+                  </pic:spPr>
+                </pic:pic>
+              </a:graphicData>
+            </a:graphic>
+          </wp:inline>
+        </w:drawing>
+      </w:r>
+    </w:p>
+    <w:p>
+      <w:pPr>
+        <w:rPr>
+          <w:rFonts w:cs="Times New Roman"/>
+          <w:sz w:val="24"/>
+          <w:szCs w:val="24"/>
+        </w:rPr>
+      </w:pPr>
+      <w:r>
+        <w:rPr>
+          <w:rFonts w:cs="Times New Roman"/>
+          <w:sz w:val="24"/>
+          <w:szCs w:val="24"/>
+        </w:rPr>
+        <w:br w:type="page"/>
+      </w:r>
+    </w:p>
+    <w:p>
+      <w:pPr>
+        <w:rPr>
+          <w:rFonts w:cs="Times New Roman"/>
+          <w:b/>
+          <w:sz w:val="32"/>
+          <w:szCs w:val="32"/>
+        </w:rPr>
+      </w:pPr>
+      <w:r>
+        <w:rPr>
+          <w:rFonts w:cs="Times New Roman"/>
+          <w:b/>
+          <w:sz w:val="32"/>
+          <w:szCs w:val="32"/>
+        </w:rPr>
+        <w:lastRenderedPageBreak/>
         <w:t>Resources:</w:t>
       </w:r>
     </w:p>
@@ -2889,7 +3035,7 @@
           <w:szCs w:val="32"/>
         </w:rPr>
       </w:pPr>
-      <w:hyperlink r:id="rId20" w:history="1">
+      <w:hyperlink r:id="rId21" w:history="1">
         <w:r>
           <w:rPr>
             <w:rStyle w:val="Hyperlink"/>

</xml_diff>